<commit_message>
fix: fix typos in docs
</commit_message>
<xml_diff>
--- a/docs/Черновик решения.docx
+++ b/docs/Черновик решения.docx
@@ -1,6 +1,6 @@
 
 <file path=word/document.xml><?xml version="1.0" encoding="utf-8"?>
-<w:document xmlns:wpc="http://schemas.microsoft.com/office/word/2010/wordprocessingCanvas" xmlns:cx="http://schemas.microsoft.com/office/drawing/2014/chartex" xmlns:cx1="http://schemas.microsoft.com/office/drawing/2015/9/8/chartex" xmlns:cx2="http://schemas.microsoft.com/office/drawing/2015/10/21/chartex" xmlns:cx3="http://schemas.microsoft.com/office/drawing/2016/5/9/chartex" xmlns:cx4="http://schemas.microsoft.com/office/drawing/2016/5/10/chartex" xmlns:cx5="http://schemas.microsoft.com/office/drawing/2016/5/11/chartex" xmlns:cx6="http://schemas.microsoft.com/office/drawing/2016/5/12/chartex" xmlns:cx7="http://schemas.microsoft.com/office/drawing/2016/5/13/chartex" xmlns:cx8="http://schemas.microsoft.com/office/drawing/2016/5/14/chartex" xmlns:mc="http://schemas.openxmlformats.org/markup-compatibility/2006" xmlns:aink="http://schemas.microsoft.com/office/drawing/2016/ink" xmlns:am3d="http://schemas.microsoft.com/office/drawing/2017/model3d" xmlns:o="urn:schemas-microsoft-com:office:office" xmlns:oel="http://schemas.microsoft.com/office/2019/extlst" xmlns:r="http://schemas.openxmlformats.org/officeDocument/2006/relationships" xmlns:m="http://schemas.openxmlformats.org/officeDocument/2006/math" xmlns:v="urn:schemas-microsoft-com:vml" xmlns:wp14="http://schemas.microsoft.com/office/word/2010/wordprocessingDrawing" xmlns:wp="http://schemas.openxmlformats.org/drawingml/2006/wordprocessingDrawing" xmlns:w10="urn:schemas-microsoft-com:office:word" xmlns:w="http://schemas.openxmlformats.org/wordprocessingml/2006/main" xmlns:w14="http://schemas.microsoft.com/office/word/2010/wordml" xmlns:w15="http://schemas.microsoft.com/office/word/2012/wordml" xmlns:w16cex="http://schemas.microsoft.com/office/word/2018/wordml/cex" xmlns:w16cid="http://schemas.microsoft.com/office/word/2016/wordml/cid" xmlns:w16="http://schemas.microsoft.com/office/word/2018/wordml" xmlns:w16sdtdh="http://schemas.microsoft.com/office/word/2020/wordml/sdtdatahash" xmlns:w16se="http://schemas.microsoft.com/office/word/2015/wordml/symex" xmlns:wpg="http://schemas.microsoft.com/office/word/2010/wordprocessingGroup" xmlns:wpi="http://schemas.microsoft.com/office/word/2010/wordprocessingInk" xmlns:wne="http://schemas.microsoft.com/office/word/2006/wordml" xmlns:wps="http://schemas.microsoft.com/office/word/2010/wordprocessingShape" mc:Ignorable="w14 w15 w16se w16cid w16 w16cex w16sdtdh wp14">
+<w:document xmlns:ve="http://schemas.openxmlformats.org/markup-compatibility/2006" xmlns:o="urn:schemas-microsoft-com:office:office" xmlns:r="http://schemas.openxmlformats.org/officeDocument/2006/relationships" xmlns:m="http://schemas.openxmlformats.org/officeDocument/2006/math" xmlns:v="urn:schemas-microsoft-com:vml" xmlns:wp="http://schemas.openxmlformats.org/drawingml/2006/wordprocessingDrawing" xmlns:w10="urn:schemas-microsoft-com:office:word" xmlns:w="http://schemas.openxmlformats.org/wordprocessingml/2006/main" xmlns:wne="http://schemas.microsoft.com/office/word/2006/wordml">
   <w:body>
     <w:p>
       <w:pPr>
@@ -644,7 +644,13 @@
         <w:t xml:space="preserve"> – </w:t>
       </w:r>
       <w:r>
-        <w:t>библиотека для разработки тестов ля программ;</w:t>
+        <w:t xml:space="preserve">библиотека для разработки тестов </w:t>
+      </w:r>
+      <w:r>
+        <w:t>д</w:t>
+      </w:r>
+      <w:r>
+        <w:t>ля программ;</w:t>
       </w:r>
     </w:p>
     <w:p>
@@ -689,13 +695,11 @@
     <w:p>
       <w:pPr>
         <w:pStyle w:val="1"/>
-      </w:pPr>
-      <w:r>
-        <w:rPr>
-          <w:lang w:val="en-US"/>
-        </w:rPr>
-        <w:t>5.</w:t>
-      </w:r>
+        <w:numPr>
+          <w:ilvl w:val="0"/>
+          <w:numId w:val="18"/>
+        </w:numPr>
+      </w:pPr>
       <w:r>
         <w:t>Состав команды</w:t>
       </w:r>
@@ -720,117 +724,112 @@
         <w:t>лидер</w:t>
       </w:r>
       <w:r>
-        <w:t xml:space="preserve"> проекта/</w:t>
+        <w:t xml:space="preserve"> проекта</w:t>
+      </w:r>
+      <w:r>
+        <w:t xml:space="preserve"> </w:t>
+      </w:r>
+      <w:r>
+        <w:t>(</w:t>
+      </w:r>
+      <w:r>
+        <w:t xml:space="preserve">задаёт направление проекта, отвечает за взаимодействие, помогает с поддержкой </w:t>
       </w:r>
       <w:proofErr w:type="spellStart"/>
       <w:r>
-        <w:t>Scrum</w:t>
+        <w:t>фронтенда</w:t>
       </w:r>
       <w:proofErr w:type="spellEnd"/>
       <w:r>
-        <w:t xml:space="preserve">-мастер </w:t>
-      </w:r>
-      <w:r>
-        <w:t>(</w:t>
-      </w:r>
-      <w:r>
-        <w:t xml:space="preserve">задаёт направление проекта, отвечает за взаимодействие, помогает с поддержкой </w:t>
+        <w:t>)</w:t>
+      </w:r>
+      <w:r>
+        <w:t>.</w:t>
+      </w:r>
+    </w:p>
+    <w:p>
+      <w:r>
+        <w:lastRenderedPageBreak/>
+        <w:t>Кравцов А.В</w:t>
+      </w:r>
+      <w:r>
+        <w:t xml:space="preserve">. </w:t>
+      </w:r>
+      <w:r>
+        <w:t>–</w:t>
+      </w:r>
+      <w:r>
+        <w:t xml:space="preserve"> </w:t>
+      </w:r>
+      <w:r>
+        <w:t>и</w:t>
+      </w:r>
+      <w:r>
+        <w:t>нженер по машинному обучению</w:t>
+      </w:r>
+      <w:r>
+        <w:t xml:space="preserve"> (</w:t>
+      </w:r>
+      <w:r>
+        <w:t>отвечает за интеграцию</w:t>
+      </w:r>
+      <w:r>
+        <w:t xml:space="preserve"> модели в структуру проекта, </w:t>
+      </w:r>
+      <w:r>
+        <w:t xml:space="preserve">её </w:t>
+      </w:r>
+      <w:r>
+        <w:t>настр</w:t>
+      </w:r>
+      <w:r>
+        <w:t>ойку</w:t>
+      </w:r>
+      <w:r>
+        <w:t xml:space="preserve"> и оптимиз</w:t>
+      </w:r>
+      <w:r>
+        <w:t>ацию</w:t>
+      </w:r>
+      <w:r>
+        <w:t xml:space="preserve"> для конкретных задач.</w:t>
+      </w:r>
+      <w:r>
+        <w:t>)</w:t>
+      </w:r>
+      <w:r>
+        <w:t>.</w:t>
+      </w:r>
+    </w:p>
+    <w:p>
+      <w:r>
+        <w:t>Ефимович</w:t>
+      </w:r>
+      <w:r>
+        <w:t> </w:t>
+      </w:r>
+      <w:r>
+        <w:t>Е.А.</w:t>
+      </w:r>
+      <w:r>
+        <w:t xml:space="preserve"> </w:t>
+      </w:r>
+      <w:r>
+        <w:t>–</w:t>
+      </w:r>
+      <w:r>
+        <w:t xml:space="preserve"> </w:t>
       </w:r>
       <w:proofErr w:type="spellStart"/>
       <w:r>
-        <w:t>фронтенда</w:t>
+        <w:t>Full</w:t>
       </w:r>
       <w:proofErr w:type="spellEnd"/>
       <w:r>
-        <w:t>)</w:t>
-      </w:r>
-      <w:r>
-        <w:t>.</w:t>
-      </w:r>
-    </w:p>
-    <w:p>
-      <w:r>
-        <w:t>Кравцов А.В</w:t>
-      </w:r>
-      <w:r>
-        <w:t xml:space="preserve">. </w:t>
-      </w:r>
-      <w:r>
-        <w:t>–</w:t>
-      </w:r>
-      <w:r>
-        <w:t xml:space="preserve"> </w:t>
-      </w:r>
-      <w:r>
-        <w:t>и</w:t>
-      </w:r>
-      <w:r>
-        <w:t>нженер по машинному обучению</w:t>
-      </w:r>
-      <w:r>
-        <w:t xml:space="preserve"> (</w:t>
-      </w:r>
-      <w:r>
-        <w:t>отвечает за интеграцию</w:t>
-      </w:r>
-      <w:r>
-        <w:t xml:space="preserve"> модели в структуру проекта, </w:t>
-      </w:r>
-      <w:r>
-        <w:t xml:space="preserve">её </w:t>
-      </w:r>
-      <w:r>
-        <w:t>настр</w:t>
-      </w:r>
-      <w:r>
-        <w:t>ойку</w:t>
-      </w:r>
-      <w:r>
-        <w:t xml:space="preserve"> и оптимиз</w:t>
-      </w:r>
-      <w:r>
-        <w:t>ацию</w:t>
-      </w:r>
-      <w:r>
-        <w:t xml:space="preserve"> для конкретных задач.</w:t>
-      </w:r>
-      <w:r>
-        <w:t>)</w:t>
-      </w:r>
-      <w:r>
-        <w:t>.</w:t>
-      </w:r>
-    </w:p>
-    <w:p>
-      <w:r>
-        <w:lastRenderedPageBreak/>
-        <w:t>Ефимович</w:t>
-      </w:r>
-      <w:r>
         <w:t> </w:t>
       </w:r>
       <w:r>
-        <w:t>Е.А.</w:t>
-      </w:r>
-      <w:r>
-        <w:t xml:space="preserve"> </w:t>
-      </w:r>
-      <w:r>
-        <w:t>–</w:t>
-      </w:r>
-      <w:r>
-        <w:t xml:space="preserve"> Full</w:t>
-      </w:r>
-      <w:r>
-        <w:t> </w:t>
-      </w:r>
-      <w:proofErr w:type="spellStart"/>
-      <w:r>
-        <w:t>Stack</w:t>
-      </w:r>
-      <w:proofErr w:type="spellEnd"/>
-      <w:r>
-        <w:t xml:space="preserve">-разработчик </w:t>
+        <w:t xml:space="preserve">Stack-разработчик </w:t>
       </w:r>
       <w:r>
         <w:t>(</w:t>
@@ -952,7 +951,7 @@
         <w:t xml:space="preserve">– </w:t>
       </w:r>
       <w:r>
-        <w:t>планировщик</w:t>
+        <w:t>Scrum-мастер</w:t>
       </w:r>
       <w:r>
         <w:t xml:space="preserve"> (</w:t>
@@ -973,10 +972,10 @@
         <w:pStyle w:val="1"/>
       </w:pPr>
       <w:r>
-        <w:rPr>
-          <w:lang w:val="en-US"/>
-        </w:rPr>
         <w:t>6.</w:t>
+      </w:r>
+      <w:r>
+        <w:t xml:space="preserve"> </w:t>
       </w:r>
       <w:r>
         <w:t>Заключение:</w:t>
@@ -1030,7 +1029,6 @@
         <w:t>позволяет студенту получить из исходного текстового материала краткую выжимку с сохранением основных мыслей исходного текста. Полученный конспект помогает быстрее изучить исходный материал, лучше его понять и может помочь в последующем его повторении и подготовке к экзаменам.</w:t>
       </w:r>
     </w:p>
-    <w:p/>
     <w:sectPr>
       <w:pgSz w:w="11906" w:h="16838"/>
       <w:pgMar w:top="1134" w:right="850" w:bottom="1134" w:left="1701" w:header="708" w:footer="708" w:gutter="0"/>
@@ -1042,7 +1040,7 @@
 </file>
 
 <file path=word/endnotes.xml><?xml version="1.0" encoding="utf-8"?>
-<w:endnotes xmlns:wpc="http://schemas.microsoft.com/office/word/2010/wordprocessingCanvas" xmlns:cx="http://schemas.microsoft.com/office/drawing/2014/chartex" xmlns:cx1="http://schemas.microsoft.com/office/drawing/2015/9/8/chartex" xmlns:cx2="http://schemas.microsoft.com/office/drawing/2015/10/21/chartex" xmlns:cx3="http://schemas.microsoft.com/office/drawing/2016/5/9/chartex" xmlns:cx4="http://schemas.microsoft.com/office/drawing/2016/5/10/chartex" xmlns:cx5="http://schemas.microsoft.com/office/drawing/2016/5/11/chartex" xmlns:cx6="http://schemas.microsoft.com/office/drawing/2016/5/12/chartex" xmlns:cx7="http://schemas.microsoft.com/office/drawing/2016/5/13/chartex" xmlns:cx8="http://schemas.microsoft.com/office/drawing/2016/5/14/chartex" xmlns:mc="http://schemas.openxmlformats.org/markup-compatibility/2006" xmlns:aink="http://schemas.microsoft.com/office/drawing/2016/ink" xmlns:am3d="http://schemas.microsoft.com/office/drawing/2017/model3d" xmlns:o="urn:schemas-microsoft-com:office:office" xmlns:oel="http://schemas.microsoft.com/office/2019/extlst" xmlns:r="http://schemas.openxmlformats.org/officeDocument/2006/relationships" xmlns:m="http://schemas.openxmlformats.org/officeDocument/2006/math" xmlns:v="urn:schemas-microsoft-com:vml" xmlns:wp14="http://schemas.microsoft.com/office/word/2010/wordprocessingDrawing" xmlns:wp="http://schemas.openxmlformats.org/drawingml/2006/wordprocessingDrawing" xmlns:w10="urn:schemas-microsoft-com:office:word" xmlns:w="http://schemas.openxmlformats.org/wordprocessingml/2006/main" xmlns:w14="http://schemas.microsoft.com/office/word/2010/wordml" xmlns:w15="http://schemas.microsoft.com/office/word/2012/wordml" xmlns:w16cex="http://schemas.microsoft.com/office/word/2018/wordml/cex" xmlns:w16cid="http://schemas.microsoft.com/office/word/2016/wordml/cid" xmlns:w16="http://schemas.microsoft.com/office/word/2018/wordml" xmlns:w16sdtdh="http://schemas.microsoft.com/office/word/2020/wordml/sdtdatahash" xmlns:w16se="http://schemas.microsoft.com/office/word/2015/wordml/symex" xmlns:wpg="http://schemas.microsoft.com/office/word/2010/wordprocessingGroup" xmlns:wpi="http://schemas.microsoft.com/office/word/2010/wordprocessingInk" xmlns:wne="http://schemas.microsoft.com/office/word/2006/wordml" xmlns:wps="http://schemas.microsoft.com/office/word/2010/wordprocessingShape" mc:Ignorable="w14 w15 w16se w16cid w16 w16cex w16sdtdh wp14">
+<w:endnotes xmlns:ve="http://schemas.openxmlformats.org/markup-compatibility/2006" xmlns:o="urn:schemas-microsoft-com:office:office" xmlns:r="http://schemas.openxmlformats.org/officeDocument/2006/relationships" xmlns:m="http://schemas.openxmlformats.org/officeDocument/2006/math" xmlns:v="urn:schemas-microsoft-com:vml" xmlns:wp="http://schemas.openxmlformats.org/drawingml/2006/wordprocessingDrawing" xmlns:w10="urn:schemas-microsoft-com:office:word" xmlns:w="http://schemas.openxmlformats.org/wordprocessingml/2006/main" xmlns:wne="http://schemas.microsoft.com/office/word/2006/wordml">
   <w:endnote w:type="separator" w:id="-1">
     <w:p>
       <w:pPr>
@@ -1067,7 +1065,7 @@
 </file>
 
 <file path=word/footnotes.xml><?xml version="1.0" encoding="utf-8"?>
-<w:footnotes xmlns:wpc="http://schemas.microsoft.com/office/word/2010/wordprocessingCanvas" xmlns:cx="http://schemas.microsoft.com/office/drawing/2014/chartex" xmlns:cx1="http://schemas.microsoft.com/office/drawing/2015/9/8/chartex" xmlns:cx2="http://schemas.microsoft.com/office/drawing/2015/10/21/chartex" xmlns:cx3="http://schemas.microsoft.com/office/drawing/2016/5/9/chartex" xmlns:cx4="http://schemas.microsoft.com/office/drawing/2016/5/10/chartex" xmlns:cx5="http://schemas.microsoft.com/office/drawing/2016/5/11/chartex" xmlns:cx6="http://schemas.microsoft.com/office/drawing/2016/5/12/chartex" xmlns:cx7="http://schemas.microsoft.com/office/drawing/2016/5/13/chartex" xmlns:cx8="http://schemas.microsoft.com/office/drawing/2016/5/14/chartex" xmlns:mc="http://schemas.openxmlformats.org/markup-compatibility/2006" xmlns:aink="http://schemas.microsoft.com/office/drawing/2016/ink" xmlns:am3d="http://schemas.microsoft.com/office/drawing/2017/model3d" xmlns:o="urn:schemas-microsoft-com:office:office" xmlns:oel="http://schemas.microsoft.com/office/2019/extlst" xmlns:r="http://schemas.openxmlformats.org/officeDocument/2006/relationships" xmlns:m="http://schemas.openxmlformats.org/officeDocument/2006/math" xmlns:v="urn:schemas-microsoft-com:vml" xmlns:wp14="http://schemas.microsoft.com/office/word/2010/wordprocessingDrawing" xmlns:wp="http://schemas.openxmlformats.org/drawingml/2006/wordprocessingDrawing" xmlns:w10="urn:schemas-microsoft-com:office:word" xmlns:w="http://schemas.openxmlformats.org/wordprocessingml/2006/main" xmlns:w14="http://schemas.microsoft.com/office/word/2010/wordml" xmlns:w15="http://schemas.microsoft.com/office/word/2012/wordml" xmlns:w16cex="http://schemas.microsoft.com/office/word/2018/wordml/cex" xmlns:w16cid="http://schemas.microsoft.com/office/word/2016/wordml/cid" xmlns:w16="http://schemas.microsoft.com/office/word/2018/wordml" xmlns:w16sdtdh="http://schemas.microsoft.com/office/word/2020/wordml/sdtdatahash" xmlns:w16se="http://schemas.microsoft.com/office/word/2015/wordml/symex" xmlns:wpg="http://schemas.microsoft.com/office/word/2010/wordprocessingGroup" xmlns:wpi="http://schemas.microsoft.com/office/word/2010/wordprocessingInk" xmlns:wne="http://schemas.microsoft.com/office/word/2006/wordml" xmlns:wps="http://schemas.microsoft.com/office/word/2010/wordprocessingShape" mc:Ignorable="w14 w15 w16se w16cid w16 w16cex w16sdtdh wp14">
+<w:footnotes xmlns:ve="http://schemas.openxmlformats.org/markup-compatibility/2006" xmlns:o="urn:schemas-microsoft-com:office:office" xmlns:r="http://schemas.openxmlformats.org/officeDocument/2006/relationships" xmlns:m="http://schemas.openxmlformats.org/officeDocument/2006/math" xmlns:v="urn:schemas-microsoft-com:vml" xmlns:wp="http://schemas.openxmlformats.org/drawingml/2006/wordprocessingDrawing" xmlns:w10="urn:schemas-microsoft-com:office:word" xmlns:w="http://schemas.openxmlformats.org/wordprocessingml/2006/main" xmlns:wne="http://schemas.microsoft.com/office/word/2006/wordml">
   <w:footnote w:type="separator" w:id="-1">
     <w:p>
       <w:pPr>
@@ -1092,8 +1090,8 @@
 </file>
 
 <file path=word/numbering.xml><?xml version="1.0" encoding="utf-8"?>
-<w:numbering xmlns:wpc="http://schemas.microsoft.com/office/word/2010/wordprocessingCanvas" xmlns:cx="http://schemas.microsoft.com/office/drawing/2014/chartex" xmlns:cx1="http://schemas.microsoft.com/office/drawing/2015/9/8/chartex" xmlns:cx2="http://schemas.microsoft.com/office/drawing/2015/10/21/chartex" xmlns:cx3="http://schemas.microsoft.com/office/drawing/2016/5/9/chartex" xmlns:cx4="http://schemas.microsoft.com/office/drawing/2016/5/10/chartex" xmlns:cx5="http://schemas.microsoft.com/office/drawing/2016/5/11/chartex" xmlns:cx6="http://schemas.microsoft.com/office/drawing/2016/5/12/chartex" xmlns:cx7="http://schemas.microsoft.com/office/drawing/2016/5/13/chartex" xmlns:cx8="http://schemas.microsoft.com/office/drawing/2016/5/14/chartex" xmlns:mc="http://schemas.openxmlformats.org/markup-compatibility/2006" xmlns:aink="http://schemas.microsoft.com/office/drawing/2016/ink" xmlns:am3d="http://schemas.microsoft.com/office/drawing/2017/model3d" xmlns:o="urn:schemas-microsoft-com:office:office" xmlns:oel="http://schemas.microsoft.com/office/2019/extlst" xmlns:r="http://schemas.openxmlformats.org/officeDocument/2006/relationships" xmlns:m="http://schemas.openxmlformats.org/officeDocument/2006/math" xmlns:v="urn:schemas-microsoft-com:vml" xmlns:wp14="http://schemas.microsoft.com/office/word/2010/wordprocessingDrawing" xmlns:wp="http://schemas.openxmlformats.org/drawingml/2006/wordprocessingDrawing" xmlns:w10="urn:schemas-microsoft-com:office:word" xmlns:w="http://schemas.openxmlformats.org/wordprocessingml/2006/main" xmlns:w14="http://schemas.microsoft.com/office/word/2010/wordml" xmlns:w15="http://schemas.microsoft.com/office/word/2012/wordml" xmlns:w16cex="http://schemas.microsoft.com/office/word/2018/wordml/cex" xmlns:w16cid="http://schemas.microsoft.com/office/word/2016/wordml/cid" xmlns:w16="http://schemas.microsoft.com/office/word/2018/wordml" xmlns:w16sdtdh="http://schemas.microsoft.com/office/word/2020/wordml/sdtdatahash" xmlns:w16se="http://schemas.microsoft.com/office/word/2015/wordml/symex" xmlns:wpg="http://schemas.microsoft.com/office/word/2010/wordprocessingGroup" xmlns:wpi="http://schemas.microsoft.com/office/word/2010/wordprocessingInk" xmlns:wne="http://schemas.microsoft.com/office/word/2006/wordml" xmlns:wps="http://schemas.microsoft.com/office/word/2010/wordprocessingShape" mc:Ignorable="w14 w15 w16se w16cid w16 w16cex w16sdtdh wp14">
-  <w:abstractNum w:abstractNumId="0" w15:restartNumberingAfterBreak="0">
+<w:numbering xmlns:ve="http://schemas.openxmlformats.org/markup-compatibility/2006" xmlns:o="urn:schemas-microsoft-com:office:office" xmlns:r="http://schemas.openxmlformats.org/officeDocument/2006/relationships" xmlns:m="http://schemas.openxmlformats.org/officeDocument/2006/math" xmlns:v="urn:schemas-microsoft-com:vml" xmlns:wp="http://schemas.openxmlformats.org/drawingml/2006/wordprocessingDrawing" xmlns:w10="urn:schemas-microsoft-com:office:word" xmlns:w="http://schemas.openxmlformats.org/wordprocessingml/2006/main" xmlns:wne="http://schemas.microsoft.com/office/word/2006/wordml">
+  <w:abstractNum w:abstractNumId="0">
     <w:nsid w:val="002D740D"/>
     <w:multiLevelType w:val="multilevel"/>
     <w:tmpl w:val="CAFCC0E6"/>
@@ -1206,7 +1204,7 @@
       </w:pPr>
     </w:lvl>
   </w:abstractNum>
-  <w:abstractNum w:abstractNumId="1" w15:restartNumberingAfterBreak="0">
+  <w:abstractNum w:abstractNumId="1">
     <w:nsid w:val="031A2BEF"/>
     <w:multiLevelType w:val="multilevel"/>
     <w:tmpl w:val="57C22E06"/>
@@ -1319,7 +1317,7 @@
       </w:pPr>
     </w:lvl>
   </w:abstractNum>
-  <w:abstractNum w:abstractNumId="2" w15:restartNumberingAfterBreak="0">
+  <w:abstractNum w:abstractNumId="2">
     <w:nsid w:val="088637D8"/>
     <w:multiLevelType w:val="hybridMultilevel"/>
     <w:tmpl w:val="217E6638"/>
@@ -1405,7 +1403,7 @@
       </w:pPr>
     </w:lvl>
   </w:abstractNum>
-  <w:abstractNum w:abstractNumId="3" w15:restartNumberingAfterBreak="0">
+  <w:abstractNum w:abstractNumId="3">
     <w:nsid w:val="0AF75FCE"/>
     <w:multiLevelType w:val="multilevel"/>
     <w:tmpl w:val="39503154"/>
@@ -1518,7 +1516,7 @@
       </w:pPr>
     </w:lvl>
   </w:abstractNum>
-  <w:abstractNum w:abstractNumId="4" w15:restartNumberingAfterBreak="0">
+  <w:abstractNum w:abstractNumId="4">
     <w:nsid w:val="0D8015D9"/>
     <w:multiLevelType w:val="multilevel"/>
     <w:tmpl w:val="C6A68C4C"/>
@@ -1631,7 +1629,7 @@
       </w:pPr>
     </w:lvl>
   </w:abstractNum>
-  <w:abstractNum w:abstractNumId="5" w15:restartNumberingAfterBreak="0">
+  <w:abstractNum w:abstractNumId="5">
     <w:nsid w:val="0E7725F6"/>
     <w:multiLevelType w:val="multilevel"/>
     <w:tmpl w:val="1D34CC90"/>
@@ -1780,7 +1778,7 @@
       </w:rPr>
     </w:lvl>
   </w:abstractNum>
-  <w:abstractNum w:abstractNumId="6" w15:restartNumberingAfterBreak="0">
+  <w:abstractNum w:abstractNumId="6">
     <w:nsid w:val="11C145EF"/>
     <w:multiLevelType w:val="multilevel"/>
     <w:tmpl w:val="5F78DCBA"/>
@@ -1893,7 +1891,7 @@
       </w:pPr>
     </w:lvl>
   </w:abstractNum>
-  <w:abstractNum w:abstractNumId="7" w15:restartNumberingAfterBreak="0">
+  <w:abstractNum w:abstractNumId="7">
     <w:nsid w:val="1BAA6E83"/>
     <w:multiLevelType w:val="multilevel"/>
     <w:tmpl w:val="B894AFD8"/>
@@ -2042,7 +2040,7 @@
       </w:rPr>
     </w:lvl>
   </w:abstractNum>
-  <w:abstractNum w:abstractNumId="8" w15:restartNumberingAfterBreak="0">
+  <w:abstractNum w:abstractNumId="8">
     <w:nsid w:val="2EFF222B"/>
     <w:multiLevelType w:val="hybridMultilevel"/>
     <w:tmpl w:val="217E6638"/>
@@ -2128,7 +2126,7 @@
       </w:pPr>
     </w:lvl>
   </w:abstractNum>
-  <w:abstractNum w:abstractNumId="9" w15:restartNumberingAfterBreak="0">
+  <w:abstractNum w:abstractNumId="9">
     <w:nsid w:val="3CE90372"/>
     <w:multiLevelType w:val="multilevel"/>
     <w:tmpl w:val="9454C778"/>
@@ -2277,7 +2275,7 @@
       </w:rPr>
     </w:lvl>
   </w:abstractNum>
-  <w:abstractNum w:abstractNumId="10" w15:restartNumberingAfterBreak="0">
+  <w:abstractNum w:abstractNumId="10">
     <w:nsid w:val="49D95ADF"/>
     <w:multiLevelType w:val="hybridMultilevel"/>
     <w:tmpl w:val="55FAE960"/>
@@ -2366,7 +2364,7 @@
       </w:pPr>
     </w:lvl>
   </w:abstractNum>
-  <w:abstractNum w:abstractNumId="11" w15:restartNumberingAfterBreak="0">
+  <w:abstractNum w:abstractNumId="11">
     <w:nsid w:val="53DB4286"/>
     <w:multiLevelType w:val="hybridMultilevel"/>
     <w:tmpl w:val="A1583BD6"/>
@@ -2452,7 +2450,7 @@
       </w:pPr>
     </w:lvl>
   </w:abstractNum>
-  <w:abstractNum w:abstractNumId="12" w15:restartNumberingAfterBreak="0">
+  <w:abstractNum w:abstractNumId="12">
     <w:nsid w:val="59F84BA6"/>
     <w:multiLevelType w:val="hybridMultilevel"/>
     <w:tmpl w:val="DFBE0B9C"/>
@@ -2538,7 +2536,7 @@
       </w:pPr>
     </w:lvl>
   </w:abstractNum>
-  <w:abstractNum w:abstractNumId="13" w15:restartNumberingAfterBreak="0">
+  <w:abstractNum w:abstractNumId="13">
     <w:nsid w:val="5A89135D"/>
     <w:multiLevelType w:val="multilevel"/>
     <w:tmpl w:val="17F6870A"/>
@@ -2687,7 +2685,7 @@
       </w:rPr>
     </w:lvl>
   </w:abstractNum>
-  <w:abstractNum w:abstractNumId="14" w15:restartNumberingAfterBreak="0">
+  <w:abstractNum w:abstractNumId="14">
     <w:nsid w:val="5DA96A41"/>
     <w:multiLevelType w:val="multilevel"/>
     <w:tmpl w:val="356AA6B8"/>
@@ -2800,7 +2798,7 @@
       </w:pPr>
     </w:lvl>
   </w:abstractNum>
-  <w:abstractNum w:abstractNumId="15" w15:restartNumberingAfterBreak="0">
+  <w:abstractNum w:abstractNumId="15">
     <w:nsid w:val="6AC26100"/>
     <w:multiLevelType w:val="multilevel"/>
     <w:tmpl w:val="0D2490B8"/>
@@ -2949,7 +2947,7 @@
       </w:rPr>
     </w:lvl>
   </w:abstractNum>
-  <w:abstractNum w:abstractNumId="16" w15:restartNumberingAfterBreak="0">
+  <w:abstractNum w:abstractNumId="16">
     <w:nsid w:val="7C6871B4"/>
     <w:multiLevelType w:val="multilevel"/>
     <w:tmpl w:val="C090F8D2"/>
@@ -3098,7 +3096,7 @@
       </w:rPr>
     </w:lvl>
   </w:abstractNum>
-  <w:abstractNum w:abstractNumId="17" w15:restartNumberingAfterBreak="0">
+  <w:abstractNum w:abstractNumId="17">
     <w:nsid w:val="7FEA1048"/>
     <w:multiLevelType w:val="hybridMultilevel"/>
     <w:tmpl w:val="93C43E9E"/>
@@ -3184,65 +3182,65 @@
       </w:pPr>
     </w:lvl>
   </w:abstractNum>
-  <w:num w:numId="1" w16cid:durableId="1845242265">
+  <w:num w:numId="1">
     <w:abstractNumId w:val="15"/>
   </w:num>
-  <w:num w:numId="2" w16cid:durableId="300698566">
+  <w:num w:numId="2">
     <w:abstractNumId w:val="16"/>
   </w:num>
-  <w:num w:numId="3" w16cid:durableId="523253692">
+  <w:num w:numId="3">
     <w:abstractNumId w:val="13"/>
   </w:num>
-  <w:num w:numId="4" w16cid:durableId="1727222541">
+  <w:num w:numId="4">
     <w:abstractNumId w:val="7"/>
   </w:num>
-  <w:num w:numId="5" w16cid:durableId="1477260621">
+  <w:num w:numId="5">
     <w:abstractNumId w:val="5"/>
   </w:num>
-  <w:num w:numId="6" w16cid:durableId="2040354610">
+  <w:num w:numId="6">
     <w:abstractNumId w:val="9"/>
   </w:num>
-  <w:num w:numId="7" w16cid:durableId="1263032385">
+  <w:num w:numId="7">
     <w:abstractNumId w:val="17"/>
   </w:num>
-  <w:num w:numId="8" w16cid:durableId="874150238">
+  <w:num w:numId="8">
     <w:abstractNumId w:val="12"/>
   </w:num>
-  <w:num w:numId="9" w16cid:durableId="1351488062">
+  <w:num w:numId="9">
     <w:abstractNumId w:val="2"/>
   </w:num>
-  <w:num w:numId="10" w16cid:durableId="215162690">
+  <w:num w:numId="10">
     <w:abstractNumId w:val="8"/>
   </w:num>
-  <w:num w:numId="11" w16cid:durableId="1481271724">
+  <w:num w:numId="11">
     <w:abstractNumId w:val="10"/>
   </w:num>
-  <w:num w:numId="12" w16cid:durableId="606892086">
+  <w:num w:numId="12">
     <w:abstractNumId w:val="6"/>
   </w:num>
-  <w:num w:numId="13" w16cid:durableId="2041468266">
+  <w:num w:numId="13">
     <w:abstractNumId w:val="1"/>
   </w:num>
-  <w:num w:numId="14" w16cid:durableId="1473519698">
+  <w:num w:numId="14">
     <w:abstractNumId w:val="4"/>
   </w:num>
-  <w:num w:numId="15" w16cid:durableId="1017972913">
+  <w:num w:numId="15">
     <w:abstractNumId w:val="14"/>
   </w:num>
-  <w:num w:numId="16" w16cid:durableId="738478718">
+  <w:num w:numId="16">
     <w:abstractNumId w:val="0"/>
   </w:num>
-  <w:num w:numId="17" w16cid:durableId="1742604166">
+  <w:num w:numId="17">
     <w:abstractNumId w:val="3"/>
   </w:num>
-  <w:num w:numId="18" w16cid:durableId="1685552988">
+  <w:num w:numId="18">
     <w:abstractNumId w:val="11"/>
   </w:num>
 </w:numbering>
 </file>
 
 <file path=word/styles.xml><?xml version="1.0" encoding="utf-8"?>
-<w:styles xmlns:mc="http://schemas.openxmlformats.org/markup-compatibility/2006" xmlns:r="http://schemas.openxmlformats.org/officeDocument/2006/relationships" xmlns:w="http://schemas.openxmlformats.org/wordprocessingml/2006/main" xmlns:w14="http://schemas.microsoft.com/office/word/2010/wordml" xmlns:w15="http://schemas.microsoft.com/office/word/2012/wordml" xmlns:w16cex="http://schemas.microsoft.com/office/word/2018/wordml/cex" xmlns:w16cid="http://schemas.microsoft.com/office/word/2016/wordml/cid" xmlns:w16="http://schemas.microsoft.com/office/word/2018/wordml" xmlns:w16sdtdh="http://schemas.microsoft.com/office/word/2020/wordml/sdtdatahash" xmlns:w16se="http://schemas.microsoft.com/office/word/2015/wordml/symex" mc:Ignorable="w14 w15 w16se w16cid w16 w16cex w16sdtdh">
+<w:styles xmlns:r="http://schemas.openxmlformats.org/officeDocument/2006/relationships" xmlns:w="http://schemas.openxmlformats.org/wordprocessingml/2006/main">
   <w:docDefaults>
     <w:rPrDefault>
       <w:rPr>
@@ -3251,7 +3249,6 @@
         <w:sz w:val="22"/>
         <w:szCs w:val="22"/>
         <w:lang w:val="ru-RU" w:eastAsia="en-US" w:bidi="ar-SA"/>
-        <w14:ligatures w14:val="standardContextual"/>
       </w:rPr>
     </w:rPrDefault>
     <w:pPrDefault>
@@ -3260,383 +3257,144 @@
       </w:pPr>
     </w:pPrDefault>
   </w:docDefaults>
-  <w:latentStyles w:defLockedState="0" w:defUIPriority="99" w:defSemiHidden="0" w:defUnhideWhenUsed="0" w:defQFormat="0" w:count="376">
-    <w:lsdException w:name="Normal" w:uiPriority="0" w:qFormat="1"/>
-    <w:lsdException w:name="heading 1" w:uiPriority="9" w:qFormat="1"/>
-    <w:lsdException w:name="heading 2" w:semiHidden="1" w:uiPriority="9" w:unhideWhenUsed="1" w:qFormat="1"/>
-    <w:lsdException w:name="heading 3" w:semiHidden="1" w:uiPriority="9" w:unhideWhenUsed="1" w:qFormat="1"/>
-    <w:lsdException w:name="heading 4" w:semiHidden="1" w:uiPriority="9" w:unhideWhenUsed="1" w:qFormat="1"/>
-    <w:lsdException w:name="heading 5" w:semiHidden="1" w:uiPriority="9" w:unhideWhenUsed="1" w:qFormat="1"/>
-    <w:lsdException w:name="heading 6" w:semiHidden="1" w:uiPriority="9" w:unhideWhenUsed="1" w:qFormat="1"/>
-    <w:lsdException w:name="heading 7" w:semiHidden="1" w:uiPriority="9" w:unhideWhenUsed="1" w:qFormat="1"/>
-    <w:lsdException w:name="heading 8" w:semiHidden="1" w:uiPriority="9" w:unhideWhenUsed="1" w:qFormat="1"/>
-    <w:lsdException w:name="heading 9" w:semiHidden="1" w:uiPriority="9" w:unhideWhenUsed="1" w:qFormat="1"/>
-    <w:lsdException w:name="index 1" w:semiHidden="1" w:unhideWhenUsed="1"/>
-    <w:lsdException w:name="index 2" w:semiHidden="1" w:unhideWhenUsed="1"/>
-    <w:lsdException w:name="index 3" w:semiHidden="1" w:unhideWhenUsed="1"/>
-    <w:lsdException w:name="index 4" w:semiHidden="1" w:unhideWhenUsed="1"/>
-    <w:lsdException w:name="index 5" w:semiHidden="1" w:unhideWhenUsed="1"/>
-    <w:lsdException w:name="index 6" w:semiHidden="1" w:unhideWhenUsed="1"/>
-    <w:lsdException w:name="index 7" w:semiHidden="1" w:unhideWhenUsed="1"/>
-    <w:lsdException w:name="index 8" w:semiHidden="1" w:unhideWhenUsed="1"/>
-    <w:lsdException w:name="index 9" w:semiHidden="1" w:unhideWhenUsed="1"/>
-    <w:lsdException w:name="toc 1" w:semiHidden="1" w:uiPriority="39" w:unhideWhenUsed="1"/>
-    <w:lsdException w:name="toc 2" w:semiHidden="1" w:uiPriority="39" w:unhideWhenUsed="1"/>
-    <w:lsdException w:name="toc 3" w:semiHidden="1" w:uiPriority="39" w:unhideWhenUsed="1"/>
-    <w:lsdException w:name="toc 4" w:semiHidden="1" w:uiPriority="39" w:unhideWhenUsed="1"/>
-    <w:lsdException w:name="toc 5" w:semiHidden="1" w:uiPriority="39" w:unhideWhenUsed="1"/>
-    <w:lsdException w:name="toc 6" w:semiHidden="1" w:uiPriority="39" w:unhideWhenUsed="1"/>
-    <w:lsdException w:name="toc 7" w:semiHidden="1" w:uiPriority="39" w:unhideWhenUsed="1"/>
-    <w:lsdException w:name="toc 8" w:semiHidden="1" w:uiPriority="39" w:unhideWhenUsed="1"/>
-    <w:lsdException w:name="toc 9" w:semiHidden="1" w:uiPriority="39" w:unhideWhenUsed="1"/>
-    <w:lsdException w:name="Normal Indent" w:semiHidden="1" w:unhideWhenUsed="1"/>
-    <w:lsdException w:name="footnote text" w:semiHidden="1" w:unhideWhenUsed="1"/>
-    <w:lsdException w:name="annotation text" w:semiHidden="1" w:unhideWhenUsed="1"/>
-    <w:lsdException w:name="header" w:semiHidden="1" w:unhideWhenUsed="1"/>
-    <w:lsdException w:name="footer" w:semiHidden="1" w:unhideWhenUsed="1"/>
-    <w:lsdException w:name="index heading" w:semiHidden="1" w:unhideWhenUsed="1"/>
-    <w:lsdException w:name="caption" w:semiHidden="1" w:uiPriority="35" w:unhideWhenUsed="1" w:qFormat="1"/>
-    <w:lsdException w:name="table of figures" w:semiHidden="1" w:unhideWhenUsed="1"/>
-    <w:lsdException w:name="envelope address" w:semiHidden="1" w:unhideWhenUsed="1"/>
-    <w:lsdException w:name="envelope return" w:semiHidden="1" w:unhideWhenUsed="1"/>
-    <w:lsdException w:name="footnote reference" w:semiHidden="1" w:unhideWhenUsed="1"/>
-    <w:lsdException w:name="annotation reference" w:semiHidden="1" w:unhideWhenUsed="1"/>
-    <w:lsdException w:name="line number" w:semiHidden="1" w:unhideWhenUsed="1"/>
-    <w:lsdException w:name="page number" w:semiHidden="1" w:unhideWhenUsed="1"/>
-    <w:lsdException w:name="endnote reference" w:semiHidden="1" w:unhideWhenUsed="1"/>
-    <w:lsdException w:name="endnote text" w:semiHidden="1" w:unhideWhenUsed="1"/>
-    <w:lsdException w:name="table of authorities" w:semiHidden="1" w:unhideWhenUsed="1"/>
-    <w:lsdException w:name="macro" w:semiHidden="1" w:unhideWhenUsed="1"/>
-    <w:lsdException w:name="toa heading" w:semiHidden="1" w:unhideWhenUsed="1"/>
-    <w:lsdException w:name="List" w:semiHidden="1" w:unhideWhenUsed="1"/>
-    <w:lsdException w:name="List Bullet" w:semiHidden="1" w:unhideWhenUsed="1"/>
-    <w:lsdException w:name="List Number" w:semiHidden="1" w:unhideWhenUsed="1"/>
-    <w:lsdException w:name="List 2" w:semiHidden="1" w:unhideWhenUsed="1"/>
-    <w:lsdException w:name="List 3" w:semiHidden="1" w:unhideWhenUsed="1"/>
-    <w:lsdException w:name="List 4" w:semiHidden="1" w:unhideWhenUsed="1"/>
-    <w:lsdException w:name="List 5" w:semiHidden="1" w:unhideWhenUsed="1"/>
-    <w:lsdException w:name="List Bullet 2" w:semiHidden="1" w:unhideWhenUsed="1"/>
-    <w:lsdException w:name="List Bullet 3" w:semiHidden="1" w:unhideWhenUsed="1"/>
-    <w:lsdException w:name="List Bullet 4" w:semiHidden="1" w:unhideWhenUsed="1"/>
-    <w:lsdException w:name="List Bullet 5" w:semiHidden="1" w:unhideWhenUsed="1"/>
-    <w:lsdException w:name="List Number 2" w:semiHidden="1" w:unhideWhenUsed="1"/>
-    <w:lsdException w:name="List Number 3" w:semiHidden="1" w:unhideWhenUsed="1"/>
-    <w:lsdException w:name="List Number 4" w:semiHidden="1" w:unhideWhenUsed="1"/>
-    <w:lsdException w:name="List Number 5" w:semiHidden="1" w:unhideWhenUsed="1"/>
-    <w:lsdException w:name="Title" w:uiPriority="10" w:qFormat="1"/>
-    <w:lsdException w:name="Closing" w:semiHidden="1" w:unhideWhenUsed="1"/>
-    <w:lsdException w:name="Signature" w:semiHidden="1" w:unhideWhenUsed="1"/>
-    <w:lsdException w:name="Default Paragraph Font" w:semiHidden="1" w:uiPriority="1" w:unhideWhenUsed="1"/>
-    <w:lsdException w:name="Body Text" w:semiHidden="1" w:unhideWhenUsed="1"/>
-    <w:lsdException w:name="Body Text Indent" w:semiHidden="1" w:unhideWhenUsed="1"/>
-    <w:lsdException w:name="List Continue" w:semiHidden="1" w:unhideWhenUsed="1"/>
-    <w:lsdException w:name="List Continue 2" w:semiHidden="1" w:unhideWhenUsed="1"/>
-    <w:lsdException w:name="List Continue 3" w:semiHidden="1" w:unhideWhenUsed="1"/>
-    <w:lsdException w:name="List Continue 4" w:semiHidden="1" w:unhideWhenUsed="1"/>
-    <w:lsdException w:name="List Continue 5" w:semiHidden="1" w:unhideWhenUsed="1"/>
-    <w:lsdException w:name="Message Header" w:semiHidden="1" w:unhideWhenUsed="1"/>
-    <w:lsdException w:name="Subtitle" w:uiPriority="11" w:qFormat="1"/>
-    <w:lsdException w:name="Salutation" w:semiHidden="1" w:unhideWhenUsed="1"/>
-    <w:lsdException w:name="Date" w:semiHidden="1" w:unhideWhenUsed="1"/>
-    <w:lsdException w:name="Body Text First Indent" w:semiHidden="1" w:unhideWhenUsed="1"/>
-    <w:lsdException w:name="Body Text First Indent 2" w:semiHidden="1" w:unhideWhenUsed="1"/>
-    <w:lsdException w:name="Note Heading" w:semiHidden="1" w:unhideWhenUsed="1"/>
-    <w:lsdException w:name="Body Text 2" w:semiHidden="1" w:unhideWhenUsed="1"/>
-    <w:lsdException w:name="Body Text 3" w:semiHidden="1" w:unhideWhenUsed="1"/>
-    <w:lsdException w:name="Body Text Indent 2" w:semiHidden="1" w:unhideWhenUsed="1"/>
-    <w:lsdException w:name="Body Text Indent 3" w:semiHidden="1" w:unhideWhenUsed="1"/>
-    <w:lsdException w:name="Block Text" w:semiHidden="1" w:unhideWhenUsed="1"/>
-    <w:lsdException w:name="Hyperlink" w:semiHidden="1" w:unhideWhenUsed="1"/>
-    <w:lsdException w:name="FollowedHyperlink" w:semiHidden="1" w:unhideWhenUsed="1"/>
-    <w:lsdException w:name="Strong" w:uiPriority="22" w:qFormat="1"/>
-    <w:lsdException w:name="Emphasis" w:uiPriority="20" w:qFormat="1"/>
-    <w:lsdException w:name="Document Map" w:semiHidden="1" w:unhideWhenUsed="1"/>
-    <w:lsdException w:name="Plain Text" w:semiHidden="1" w:unhideWhenUsed="1"/>
-    <w:lsdException w:name="E-mail Signature" w:semiHidden="1" w:unhideWhenUsed="1"/>
-    <w:lsdException w:name="HTML Top of Form" w:semiHidden="1" w:unhideWhenUsed="1"/>
-    <w:lsdException w:name="HTML Bottom of Form" w:semiHidden="1" w:unhideWhenUsed="1"/>
-    <w:lsdException w:name="Normal (Web)" w:semiHidden="1" w:unhideWhenUsed="1"/>
-    <w:lsdException w:name="HTML Acronym" w:semiHidden="1" w:unhideWhenUsed="1"/>
-    <w:lsdException w:name="HTML Address" w:semiHidden="1" w:unhideWhenUsed="1"/>
-    <w:lsdException w:name="HTML Cite" w:semiHidden="1" w:unhideWhenUsed="1"/>
-    <w:lsdException w:name="HTML Code" w:semiHidden="1" w:unhideWhenUsed="1"/>
-    <w:lsdException w:name="HTML Definition" w:semiHidden="1" w:unhideWhenUsed="1"/>
-    <w:lsdException w:name="HTML Keyboard" w:semiHidden="1" w:unhideWhenUsed="1"/>
-    <w:lsdException w:name="HTML Preformatted" w:semiHidden="1" w:unhideWhenUsed="1"/>
-    <w:lsdException w:name="HTML Sample" w:semiHidden="1" w:unhideWhenUsed="1"/>
-    <w:lsdException w:name="HTML Typewriter" w:semiHidden="1" w:unhideWhenUsed="1"/>
-    <w:lsdException w:name="HTML Variable" w:semiHidden="1" w:unhideWhenUsed="1"/>
-    <w:lsdException w:name="Normal Table" w:semiHidden="1" w:unhideWhenUsed="1"/>
-    <w:lsdException w:name="annotation subject" w:semiHidden="1" w:unhideWhenUsed="1"/>
-    <w:lsdException w:name="No List" w:semiHidden="1" w:unhideWhenUsed="1"/>
-    <w:lsdException w:name="Outline List 1" w:semiHidden="1" w:unhideWhenUsed="1"/>
-    <w:lsdException w:name="Outline List 2" w:semiHidden="1" w:unhideWhenUsed="1"/>
-    <w:lsdException w:name="Outline List 3" w:semiHidden="1" w:unhideWhenUsed="1"/>
-    <w:lsdException w:name="Table Simple 1" w:semiHidden="1" w:unhideWhenUsed="1"/>
-    <w:lsdException w:name="Table Simple 2" w:semiHidden="1" w:unhideWhenUsed="1"/>
-    <w:lsdException w:name="Table Simple 3" w:semiHidden="1" w:unhideWhenUsed="1"/>
-    <w:lsdException w:name="Table Classic 1" w:semiHidden="1" w:unhideWhenUsed="1"/>
-    <w:lsdException w:name="Table Classic 2" w:semiHidden="1" w:unhideWhenUsed="1"/>
-    <w:lsdException w:name="Table Classic 3" w:semiHidden="1" w:unhideWhenUsed="1"/>
-    <w:lsdException w:name="Table Classic 4" w:semiHidden="1" w:unhideWhenUsed="1"/>
-    <w:lsdException w:name="Table Colorful 1" w:semiHidden="1" w:unhideWhenUsed="1"/>
-    <w:lsdException w:name="Table Colorful 2" w:semiHidden="1" w:unhideWhenUsed="1"/>
-    <w:lsdException w:name="Table Colorful 3" w:semiHidden="1" w:unhideWhenUsed="1"/>
-    <w:lsdException w:name="Table Columns 1" w:semiHidden="1" w:unhideWhenUsed="1"/>
-    <w:lsdException w:name="Table Columns 2" w:semiHidden="1" w:unhideWhenUsed="1"/>
-    <w:lsdException w:name="Table Columns 3" w:semiHidden="1" w:unhideWhenUsed="1"/>
-    <w:lsdException w:name="Table Columns 4" w:semiHidden="1" w:unhideWhenUsed="1"/>
-    <w:lsdException w:name="Table Columns 5" w:semiHidden="1" w:unhideWhenUsed="1"/>
-    <w:lsdException w:name="Table Grid 1" w:semiHidden="1" w:unhideWhenUsed="1"/>
-    <w:lsdException w:name="Table Grid 2" w:semiHidden="1" w:unhideWhenUsed="1"/>
-    <w:lsdException w:name="Table Grid 3" w:semiHidden="1" w:unhideWhenUsed="1"/>
-    <w:lsdException w:name="Table Grid 4" w:semiHidden="1" w:unhideWhenUsed="1"/>
-    <w:lsdException w:name="Table Grid 5" w:semiHidden="1" w:unhideWhenUsed="1"/>
-    <w:lsdException w:name="Table Grid 6" w:semiHidden="1" w:unhideWhenUsed="1"/>
-    <w:lsdException w:name="Table Grid 7" w:semiHidden="1" w:unhideWhenUsed="1"/>
-    <w:lsdException w:name="Table Grid 8" w:semiHidden="1" w:unhideWhenUsed="1"/>
-    <w:lsdException w:name="Table List 1" w:semiHidden="1" w:unhideWhenUsed="1"/>
-    <w:lsdException w:name="Table List 2" w:semiHidden="1" w:unhideWhenUsed="1"/>
-    <w:lsdException w:name="Table List 3" w:semiHidden="1" w:unhideWhenUsed="1"/>
-    <w:lsdException w:name="Table List 4" w:semiHidden="1" w:unhideWhenUsed="1"/>
-    <w:lsdException w:name="Table List 5" w:semiHidden="1" w:unhideWhenUsed="1"/>
-    <w:lsdException w:name="Table List 6" w:semiHidden="1" w:unhideWhenUsed="1"/>
-    <w:lsdException w:name="Table List 7" w:semiHidden="1" w:unhideWhenUsed="1"/>
-    <w:lsdException w:name="Table List 8" w:semiHidden="1" w:unhideWhenUsed="1"/>
-    <w:lsdException w:name="Table 3D effects 1" w:semiHidden="1" w:unhideWhenUsed="1"/>
-    <w:lsdException w:name="Table 3D effects 2" w:semiHidden="1" w:unhideWhenUsed="1"/>
-    <w:lsdException w:name="Table 3D effects 3" w:semiHidden="1" w:unhideWhenUsed="1"/>
-    <w:lsdException w:name="Table Contemporary" w:semiHidden="1" w:unhideWhenUsed="1"/>
-    <w:lsdException w:name="Table Elegant" w:semiHidden="1" w:unhideWhenUsed="1"/>
-    <w:lsdException w:name="Table Professional" w:semiHidden="1" w:unhideWhenUsed="1"/>
-    <w:lsdException w:name="Table Subtle 1" w:semiHidden="1" w:unhideWhenUsed="1"/>
-    <w:lsdException w:name="Table Subtle 2" w:semiHidden="1" w:unhideWhenUsed="1"/>
-    <w:lsdException w:name="Table Web 1" w:semiHidden="1" w:unhideWhenUsed="1"/>
-    <w:lsdException w:name="Table Web 2" w:semiHidden="1" w:unhideWhenUsed="1"/>
-    <w:lsdException w:name="Table Web 3" w:semiHidden="1" w:unhideWhenUsed="1"/>
-    <w:lsdException w:name="Balloon Text" w:semiHidden="1" w:unhideWhenUsed="1"/>
-    <w:lsdException w:name="Table Grid" w:uiPriority="39"/>
-    <w:lsdException w:name="Table Theme" w:semiHidden="1" w:unhideWhenUsed="1"/>
-    <w:lsdException w:name="Placeholder Text" w:semiHidden="1"/>
-    <w:lsdException w:name="No Spacing" w:uiPriority="1" w:qFormat="1"/>
-    <w:lsdException w:name="Light Shading" w:uiPriority="60"/>
-    <w:lsdException w:name="Light List" w:uiPriority="61"/>
-    <w:lsdException w:name="Light Grid" w:uiPriority="62"/>
-    <w:lsdException w:name="Medium Shading 1" w:uiPriority="63"/>
-    <w:lsdException w:name="Medium Shading 2" w:uiPriority="64"/>
-    <w:lsdException w:name="Medium List 1" w:uiPriority="65"/>
-    <w:lsdException w:name="Medium List 2" w:uiPriority="66"/>
-    <w:lsdException w:name="Medium Grid 1" w:uiPriority="67"/>
-    <w:lsdException w:name="Medium Grid 2" w:uiPriority="68"/>
-    <w:lsdException w:name="Medium Grid 3" w:uiPriority="69"/>
-    <w:lsdException w:name="Dark List" w:uiPriority="70"/>
-    <w:lsdException w:name="Colorful Shading" w:uiPriority="71"/>
-    <w:lsdException w:name="Colorful List" w:uiPriority="72"/>
-    <w:lsdException w:name="Colorful Grid" w:uiPriority="73"/>
-    <w:lsdException w:name="Light Shading Accent 1" w:uiPriority="60"/>
-    <w:lsdException w:name="Light List Accent 1" w:uiPriority="61"/>
-    <w:lsdException w:name="Light Grid Accent 1" w:uiPriority="62"/>
-    <w:lsdException w:name="Medium Shading 1 Accent 1" w:uiPriority="63"/>
-    <w:lsdException w:name="Medium Shading 2 Accent 1" w:uiPriority="64"/>
-    <w:lsdException w:name="Medium List 1 Accent 1" w:uiPriority="65"/>
-    <w:lsdException w:name="Revision" w:semiHidden="1"/>
-    <w:lsdException w:name="List Paragraph" w:uiPriority="34" w:qFormat="1"/>
-    <w:lsdException w:name="Quote" w:uiPriority="29" w:qFormat="1"/>
-    <w:lsdException w:name="Intense Quote" w:uiPriority="30" w:qFormat="1"/>
-    <w:lsdException w:name="Medium List 2 Accent 1" w:uiPriority="66"/>
-    <w:lsdException w:name="Medium Grid 1 Accent 1" w:uiPriority="67"/>
-    <w:lsdException w:name="Medium Grid 2 Accent 1" w:uiPriority="68"/>
-    <w:lsdException w:name="Medium Grid 3 Accent 1" w:uiPriority="69"/>
-    <w:lsdException w:name="Dark List Accent 1" w:uiPriority="70"/>
-    <w:lsdException w:name="Colorful Shading Accent 1" w:uiPriority="71"/>
-    <w:lsdException w:name="Colorful List Accent 1" w:uiPriority="72"/>
-    <w:lsdException w:name="Colorful Grid Accent 1" w:uiPriority="73"/>
-    <w:lsdException w:name="Light Shading Accent 2" w:uiPriority="60"/>
-    <w:lsdException w:name="Light List Accent 2" w:uiPriority="61"/>
-    <w:lsdException w:name="Light Grid Accent 2" w:uiPriority="62"/>
-    <w:lsdException w:name="Medium Shading 1 Accent 2" w:uiPriority="63"/>
-    <w:lsdException w:name="Medium Shading 2 Accent 2" w:uiPriority="64"/>
-    <w:lsdException w:name="Medium List 1 Accent 2" w:uiPriority="65"/>
-    <w:lsdException w:name="Medium List 2 Accent 2" w:uiPriority="66"/>
-    <w:lsdException w:name="Medium Grid 1 Accent 2" w:uiPriority="67"/>
-    <w:lsdException w:name="Medium Grid 2 Accent 2" w:uiPriority="68"/>
-    <w:lsdException w:name="Medium Grid 3 Accent 2" w:uiPriority="69"/>
-    <w:lsdException w:name="Dark List Accent 2" w:uiPriority="70"/>
-    <w:lsdException w:name="Colorful Shading Accent 2" w:uiPriority="71"/>
-    <w:lsdException w:name="Colorful List Accent 2" w:uiPriority="72"/>
-    <w:lsdException w:name="Colorful Grid Accent 2" w:uiPriority="73"/>
-    <w:lsdException w:name="Light Shading Accent 3" w:uiPriority="60"/>
-    <w:lsdException w:name="Light List Accent 3" w:uiPriority="61"/>
-    <w:lsdException w:name="Light Grid Accent 3" w:uiPriority="62"/>
-    <w:lsdException w:name="Medium Shading 1 Accent 3" w:uiPriority="63"/>
-    <w:lsdException w:name="Medium Shading 2 Accent 3" w:uiPriority="64"/>
-    <w:lsdException w:name="Medium List 1 Accent 3" w:uiPriority="65"/>
-    <w:lsdException w:name="Medium List 2 Accent 3" w:uiPriority="66"/>
-    <w:lsdException w:name="Medium Grid 1 Accent 3" w:uiPriority="67"/>
-    <w:lsdException w:name="Medium Grid 2 Accent 3" w:uiPriority="68"/>
-    <w:lsdException w:name="Medium Grid 3 Accent 3" w:uiPriority="69"/>
-    <w:lsdException w:name="Dark List Accent 3" w:uiPriority="70"/>
-    <w:lsdException w:name="Colorful Shading Accent 3" w:uiPriority="71"/>
-    <w:lsdException w:name="Colorful List Accent 3" w:uiPriority="72"/>
-    <w:lsdException w:name="Colorful Grid Accent 3" w:uiPriority="73"/>
-    <w:lsdException w:name="Light Shading Accent 4" w:uiPriority="60"/>
-    <w:lsdException w:name="Light List Accent 4" w:uiPriority="61"/>
-    <w:lsdException w:name="Light Grid Accent 4" w:uiPriority="62"/>
-    <w:lsdException w:name="Medium Shading 1 Accent 4" w:uiPriority="63"/>
-    <w:lsdException w:name="Medium Shading 2 Accent 4" w:uiPriority="64"/>
-    <w:lsdException w:name="Medium List 1 Accent 4" w:uiPriority="65"/>
-    <w:lsdException w:name="Medium List 2 Accent 4" w:uiPriority="66"/>
-    <w:lsdException w:name="Medium Grid 1 Accent 4" w:uiPriority="67"/>
-    <w:lsdException w:name="Medium Grid 2 Accent 4" w:uiPriority="68"/>
-    <w:lsdException w:name="Medium Grid 3 Accent 4" w:uiPriority="69"/>
-    <w:lsdException w:name="Dark List Accent 4" w:uiPriority="70"/>
-    <w:lsdException w:name="Colorful Shading Accent 4" w:uiPriority="71"/>
-    <w:lsdException w:name="Colorful List Accent 4" w:uiPriority="72"/>
-    <w:lsdException w:name="Colorful Grid Accent 4" w:uiPriority="73"/>
-    <w:lsdException w:name="Light Shading Accent 5" w:uiPriority="60"/>
-    <w:lsdException w:name="Light List Accent 5" w:uiPriority="61"/>
-    <w:lsdException w:name="Light Grid Accent 5" w:uiPriority="62"/>
-    <w:lsdException w:name="Medium Shading 1 Accent 5" w:uiPriority="63"/>
-    <w:lsdException w:name="Medium Shading 2 Accent 5" w:uiPriority="64"/>
-    <w:lsdException w:name="Medium List 1 Accent 5" w:uiPriority="65"/>
-    <w:lsdException w:name="Medium List 2 Accent 5" w:uiPriority="66"/>
-    <w:lsdException w:name="Medium Grid 1 Accent 5" w:uiPriority="67"/>
-    <w:lsdException w:name="Medium Grid 2 Accent 5" w:uiPriority="68"/>
-    <w:lsdException w:name="Medium Grid 3 Accent 5" w:uiPriority="69"/>
-    <w:lsdException w:name="Dark List Accent 5" w:uiPriority="70"/>
-    <w:lsdException w:name="Colorful Shading Accent 5" w:uiPriority="71"/>
-    <w:lsdException w:name="Colorful List Accent 5" w:uiPriority="72"/>
-    <w:lsdException w:name="Colorful Grid Accent 5" w:uiPriority="73"/>
-    <w:lsdException w:name="Light Shading Accent 6" w:uiPriority="60"/>
-    <w:lsdException w:name="Light List Accent 6" w:uiPriority="61"/>
-    <w:lsdException w:name="Light Grid Accent 6" w:uiPriority="62"/>
-    <w:lsdException w:name="Medium Shading 1 Accent 6" w:uiPriority="63"/>
-    <w:lsdException w:name="Medium Shading 2 Accent 6" w:uiPriority="64"/>
-    <w:lsdException w:name="Medium List 1 Accent 6" w:uiPriority="65"/>
-    <w:lsdException w:name="Medium List 2 Accent 6" w:uiPriority="66"/>
-    <w:lsdException w:name="Medium Grid 1 Accent 6" w:uiPriority="67"/>
-    <w:lsdException w:name="Medium Grid 2 Accent 6" w:uiPriority="68"/>
-    <w:lsdException w:name="Medium Grid 3 Accent 6" w:uiPriority="69"/>
-    <w:lsdException w:name="Dark List Accent 6" w:uiPriority="70"/>
-    <w:lsdException w:name="Colorful Shading Accent 6" w:uiPriority="71"/>
-    <w:lsdException w:name="Colorful List Accent 6" w:uiPriority="72"/>
-    <w:lsdException w:name="Colorful Grid Accent 6" w:uiPriority="73"/>
-    <w:lsdException w:name="Subtle Emphasis" w:uiPriority="19" w:qFormat="1"/>
-    <w:lsdException w:name="Intense Emphasis" w:uiPriority="21" w:qFormat="1"/>
-    <w:lsdException w:name="Subtle Reference" w:uiPriority="31" w:qFormat="1"/>
-    <w:lsdException w:name="Intense Reference" w:uiPriority="32" w:qFormat="1"/>
-    <w:lsdException w:name="Book Title" w:uiPriority="33" w:qFormat="1"/>
-    <w:lsdException w:name="Bibliography" w:semiHidden="1" w:uiPriority="37" w:unhideWhenUsed="1"/>
-    <w:lsdException w:name="TOC Heading" w:semiHidden="1" w:uiPriority="39" w:unhideWhenUsed="1" w:qFormat="1"/>
-    <w:lsdException w:name="Plain Table 1" w:uiPriority="41"/>
-    <w:lsdException w:name="Plain Table 2" w:uiPriority="42"/>
-    <w:lsdException w:name="Plain Table 3" w:uiPriority="43"/>
-    <w:lsdException w:name="Plain Table 4" w:uiPriority="44"/>
-    <w:lsdException w:name="Plain Table 5" w:uiPriority="45"/>
-    <w:lsdException w:name="Grid Table Light" w:uiPriority="40"/>
-    <w:lsdException w:name="Grid Table 1 Light" w:uiPriority="46"/>
-    <w:lsdException w:name="Grid Table 2" w:uiPriority="47"/>
-    <w:lsdException w:name="Grid Table 3" w:uiPriority="48"/>
-    <w:lsdException w:name="Grid Table 4" w:uiPriority="49"/>
-    <w:lsdException w:name="Grid Table 5 Dark" w:uiPriority="50"/>
-    <w:lsdException w:name="Grid Table 6 Colorful" w:uiPriority="51"/>
-    <w:lsdException w:name="Grid Table 7 Colorful" w:uiPriority="52"/>
-    <w:lsdException w:name="Grid Table 1 Light Accent 1" w:uiPriority="46"/>
-    <w:lsdException w:name="Grid Table 2 Accent 1" w:uiPriority="47"/>
-    <w:lsdException w:name="Grid Table 3 Accent 1" w:uiPriority="48"/>
-    <w:lsdException w:name="Grid Table 4 Accent 1" w:uiPriority="49"/>
-    <w:lsdException w:name="Grid Table 5 Dark Accent 1" w:uiPriority="50"/>
-    <w:lsdException w:name="Grid Table 6 Colorful Accent 1" w:uiPriority="51"/>
-    <w:lsdException w:name="Grid Table 7 Colorful Accent 1" w:uiPriority="52"/>
-    <w:lsdException w:name="Grid Table 1 Light Accent 2" w:uiPriority="46"/>
-    <w:lsdException w:name="Grid Table 2 Accent 2" w:uiPriority="47"/>
-    <w:lsdException w:name="Grid Table 3 Accent 2" w:uiPriority="48"/>
-    <w:lsdException w:name="Grid Table 4 Accent 2" w:uiPriority="49"/>
-    <w:lsdException w:name="Grid Table 5 Dark Accent 2" w:uiPriority="50"/>
-    <w:lsdException w:name="Grid Table 6 Colorful Accent 2" w:uiPriority="51"/>
-    <w:lsdException w:name="Grid Table 7 Colorful Accent 2" w:uiPriority="52"/>
-    <w:lsdException w:name="Grid Table 1 Light Accent 3" w:uiPriority="46"/>
-    <w:lsdException w:name="Grid Table 2 Accent 3" w:uiPriority="47"/>
-    <w:lsdException w:name="Grid Table 3 Accent 3" w:uiPriority="48"/>
-    <w:lsdException w:name="Grid Table 4 Accent 3" w:uiPriority="49"/>
-    <w:lsdException w:name="Grid Table 5 Dark Accent 3" w:uiPriority="50"/>
-    <w:lsdException w:name="Grid Table 6 Colorful Accent 3" w:uiPriority="51"/>
-    <w:lsdException w:name="Grid Table 7 Colorful Accent 3" w:uiPriority="52"/>
-    <w:lsdException w:name="Grid Table 1 Light Accent 4" w:uiPriority="46"/>
-    <w:lsdException w:name="Grid Table 2 Accent 4" w:uiPriority="47"/>
-    <w:lsdException w:name="Grid Table 3 Accent 4" w:uiPriority="48"/>
-    <w:lsdException w:name="Grid Table 4 Accent 4" w:uiPriority="49"/>
-    <w:lsdException w:name="Grid Table 5 Dark Accent 4" w:uiPriority="50"/>
-    <w:lsdException w:name="Grid Table 6 Colorful Accent 4" w:uiPriority="51"/>
-    <w:lsdException w:name="Grid Table 7 Colorful Accent 4" w:uiPriority="52"/>
-    <w:lsdException w:name="Grid Table 1 Light Accent 5" w:uiPriority="46"/>
-    <w:lsdException w:name="Grid Table 2 Accent 5" w:uiPriority="47"/>
-    <w:lsdException w:name="Grid Table 3 Accent 5" w:uiPriority="48"/>
-    <w:lsdException w:name="Grid Table 4 Accent 5" w:uiPriority="49"/>
-    <w:lsdException w:name="Grid Table 5 Dark Accent 5" w:uiPriority="50"/>
-    <w:lsdException w:name="Grid Table 6 Colorful Accent 5" w:uiPriority="51"/>
-    <w:lsdException w:name="Grid Table 7 Colorful Accent 5" w:uiPriority="52"/>
-    <w:lsdException w:name="Grid Table 1 Light Accent 6" w:uiPriority="46"/>
-    <w:lsdException w:name="Grid Table 2 Accent 6" w:uiPriority="47"/>
-    <w:lsdException w:name="Grid Table 3 Accent 6" w:uiPriority="48"/>
-    <w:lsdException w:name="Grid Table 4 Accent 6" w:uiPriority="49"/>
-    <w:lsdException w:name="Grid Table 5 Dark Accent 6" w:uiPriority="50"/>
-    <w:lsdException w:name="Grid Table 6 Colorful Accent 6" w:uiPriority="51"/>
-    <w:lsdException w:name="Grid Table 7 Colorful Accent 6" w:uiPriority="52"/>
-    <w:lsdException w:name="List Table 1 Light" w:uiPriority="46"/>
-    <w:lsdException w:name="List Table 2" w:uiPriority="47"/>
-    <w:lsdException w:name="List Table 3" w:uiPriority="48"/>
-    <w:lsdException w:name="List Table 4" w:uiPriority="49"/>
-    <w:lsdException w:name="List Table 5 Dark" w:uiPriority="50"/>
-    <w:lsdException w:name="List Table 6 Colorful" w:uiPriority="51"/>
-    <w:lsdException w:name="List Table 7 Colorful" w:uiPriority="52"/>
-    <w:lsdException w:name="List Table 1 Light Accent 1" w:uiPriority="46"/>
-    <w:lsdException w:name="List Table 2 Accent 1" w:uiPriority="47"/>
-    <w:lsdException w:name="List Table 3 Accent 1" w:uiPriority="48"/>
-    <w:lsdException w:name="List Table 4 Accent 1" w:uiPriority="49"/>
-    <w:lsdException w:name="List Table 5 Dark Accent 1" w:uiPriority="50"/>
-    <w:lsdException w:name="List Table 6 Colorful Accent 1" w:uiPriority="51"/>
-    <w:lsdException w:name="List Table 7 Colorful Accent 1" w:uiPriority="52"/>
-    <w:lsdException w:name="List Table 1 Light Accent 2" w:uiPriority="46"/>
-    <w:lsdException w:name="List Table 2 Accent 2" w:uiPriority="47"/>
-    <w:lsdException w:name="List Table 3 Accent 2" w:uiPriority="48"/>
-    <w:lsdException w:name="List Table 4 Accent 2" w:uiPriority="49"/>
-    <w:lsdException w:name="List Table 5 Dark Accent 2" w:uiPriority="50"/>
-    <w:lsdException w:name="List Table 6 Colorful Accent 2" w:uiPriority="51"/>
-    <w:lsdException w:name="List Table 7 Colorful Accent 2" w:uiPriority="52"/>
-    <w:lsdException w:name="List Table 1 Light Accent 3" w:uiPriority="46"/>
-    <w:lsdException w:name="List Table 2 Accent 3" w:uiPriority="47"/>
-    <w:lsdException w:name="List Table 3 Accent 3" w:uiPriority="48"/>
-    <w:lsdException w:name="List Table 4 Accent 3" w:uiPriority="49"/>
-    <w:lsdException w:name="List Table 5 Dark Accent 3" w:uiPriority="50"/>
-    <w:lsdException w:name="List Table 6 Colorful Accent 3" w:uiPriority="51"/>
-    <w:lsdException w:name="List Table 7 Colorful Accent 3" w:uiPriority="52"/>
-    <w:lsdException w:name="List Table 1 Light Accent 4" w:uiPriority="46"/>
-    <w:lsdException w:name="List Table 2 Accent 4" w:uiPriority="47"/>
-    <w:lsdException w:name="List Table 3 Accent 4" w:uiPriority="48"/>
-    <w:lsdException w:name="List Table 4 Accent 4" w:uiPriority="49"/>
-    <w:lsdException w:name="List Table 5 Dark Accent 4" w:uiPriority="50"/>
-    <w:lsdException w:name="List Table 6 Colorful Accent 4" w:uiPriority="51"/>
-    <w:lsdException w:name="List Table 7 Colorful Accent 4" w:uiPriority="52"/>
-    <w:lsdException w:name="List Table 1 Light Accent 5" w:uiPriority="46"/>
-    <w:lsdException w:name="List Table 2 Accent 5" w:uiPriority="47"/>
-    <w:lsdException w:name="List Table 3 Accent 5" w:uiPriority="48"/>
-    <w:lsdException w:name="List Table 4 Accent 5" w:uiPriority="49"/>
-    <w:lsdException w:name="List Table 5 Dark Accent 5" w:uiPriority="50"/>
-    <w:lsdException w:name="List Table 6 Colorful Accent 5" w:uiPriority="51"/>
-    <w:lsdException w:name="List Table 7 Colorful Accent 5" w:uiPriority="52"/>
-    <w:lsdException w:name="List Table 1 Light Accent 6" w:uiPriority="46"/>
-    <w:lsdException w:name="List Table 2 Accent 6" w:uiPriority="47"/>
-    <w:lsdException w:name="List Table 3 Accent 6" w:uiPriority="48"/>
-    <w:lsdException w:name="List Table 4 Accent 6" w:uiPriority="49"/>
-    <w:lsdException w:name="List Table 5 Dark Accent 6" w:uiPriority="50"/>
-    <w:lsdException w:name="List Table 6 Colorful Accent 6" w:uiPriority="51"/>
-    <w:lsdException w:name="List Table 7 Colorful Accent 6" w:uiPriority="52"/>
-    <w:lsdException w:name="Mention" w:semiHidden="1" w:unhideWhenUsed="1"/>
-    <w:lsdException w:name="Smart Hyperlink" w:semiHidden="1" w:unhideWhenUsed="1"/>
-    <w:lsdException w:name="Hashtag" w:semiHidden="1" w:unhideWhenUsed="1"/>
-    <w:lsdException w:name="Unresolved Mention" w:semiHidden="1" w:unhideWhenUsed="1"/>
-    <w:lsdException w:name="Smart Link" w:semiHidden="1" w:unhideWhenUsed="1"/>
+  <w:latentStyles w:defLockedState="0" w:defUIPriority="99" w:defSemiHidden="1" w:defUnhideWhenUsed="1" w:defQFormat="0" w:count="267">
+    <w:lsdException w:name="Normal" w:semiHidden="0" w:uiPriority="0" w:unhideWhenUsed="0" w:qFormat="1"/>
+    <w:lsdException w:name="heading 1" w:semiHidden="0" w:uiPriority="9" w:unhideWhenUsed="0" w:qFormat="1"/>
+    <w:lsdException w:name="heading 2" w:uiPriority="9" w:qFormat="1"/>
+    <w:lsdException w:name="heading 3" w:uiPriority="9" w:qFormat="1"/>
+    <w:lsdException w:name="heading 4" w:uiPriority="9" w:qFormat="1"/>
+    <w:lsdException w:name="heading 5" w:uiPriority="9" w:qFormat="1"/>
+    <w:lsdException w:name="heading 6" w:uiPriority="9" w:qFormat="1"/>
+    <w:lsdException w:name="heading 7" w:uiPriority="9" w:qFormat="1"/>
+    <w:lsdException w:name="heading 8" w:uiPriority="9" w:qFormat="1"/>
+    <w:lsdException w:name="heading 9" w:uiPriority="9" w:qFormat="1"/>
+    <w:lsdException w:name="toc 1" w:uiPriority="39"/>
+    <w:lsdException w:name="toc 2" w:uiPriority="39"/>
+    <w:lsdException w:name="toc 3" w:uiPriority="39"/>
+    <w:lsdException w:name="toc 4" w:uiPriority="39"/>
+    <w:lsdException w:name="toc 5" w:uiPriority="39"/>
+    <w:lsdException w:name="toc 6" w:uiPriority="39"/>
+    <w:lsdException w:name="toc 7" w:uiPriority="39"/>
+    <w:lsdException w:name="toc 8" w:uiPriority="39"/>
+    <w:lsdException w:name="toc 9" w:uiPriority="39"/>
+    <w:lsdException w:name="caption" w:uiPriority="35" w:qFormat="1"/>
+    <w:lsdException w:name="Title" w:semiHidden="0" w:uiPriority="10" w:unhideWhenUsed="0" w:qFormat="1"/>
+    <w:lsdException w:name="Default Paragraph Font" w:uiPriority="1"/>
+    <w:lsdException w:name="Subtitle" w:semiHidden="0" w:uiPriority="11" w:unhideWhenUsed="0" w:qFormat="1"/>
+    <w:lsdException w:name="Strong" w:semiHidden="0" w:uiPriority="22" w:unhideWhenUsed="0" w:qFormat="1"/>
+    <w:lsdException w:name="Emphasis" w:semiHidden="0" w:uiPriority="20" w:unhideWhenUsed="0" w:qFormat="1"/>
+    <w:lsdException w:name="Table Grid" w:semiHidden="0" w:uiPriority="39" w:unhideWhenUsed="0"/>
+    <w:lsdException w:name="Placeholder Text" w:unhideWhenUsed="0"/>
+    <w:lsdException w:name="No Spacing" w:semiHidden="0" w:uiPriority="1" w:unhideWhenUsed="0" w:qFormat="1"/>
+    <w:lsdException w:name="Light Shading" w:semiHidden="0" w:uiPriority="60" w:unhideWhenUsed="0"/>
+    <w:lsdException w:name="Light List" w:semiHidden="0" w:uiPriority="61" w:unhideWhenUsed="0"/>
+    <w:lsdException w:name="Light Grid" w:semiHidden="0" w:uiPriority="62" w:unhideWhenUsed="0"/>
+    <w:lsdException w:name="Medium Shading 1" w:semiHidden="0" w:uiPriority="63" w:unhideWhenUsed="0"/>
+    <w:lsdException w:name="Medium Shading 2" w:semiHidden="0" w:uiPriority="64" w:unhideWhenUsed="0"/>
+    <w:lsdException w:name="Medium List 1" w:semiHidden="0" w:uiPriority="65" w:unhideWhenUsed="0"/>
+    <w:lsdException w:name="Medium List 2" w:semiHidden="0" w:uiPriority="66" w:unhideWhenUsed="0"/>
+    <w:lsdException w:name="Medium Grid 1" w:semiHidden="0" w:uiPriority="67" w:unhideWhenUsed="0"/>
+    <w:lsdException w:name="Medium Grid 2" w:semiHidden="0" w:uiPriority="68" w:unhideWhenUsed="0"/>
+    <w:lsdException w:name="Medium Grid 3" w:semiHidden="0" w:uiPriority="69" w:unhideWhenUsed="0"/>
+    <w:lsdException w:name="Dark List" w:semiHidden="0" w:uiPriority="70" w:unhideWhenUsed="0"/>
+    <w:lsdException w:name="Colorful Shading" w:semiHidden="0" w:uiPriority="71" w:unhideWhenUsed="0"/>
+    <w:lsdException w:name="Colorful List" w:semiHidden="0" w:uiPriority="72" w:unhideWhenUsed="0"/>
+    <w:lsdException w:name="Colorful Grid" w:semiHidden="0" w:uiPriority="73" w:unhideWhenUsed="0"/>
+    <w:lsdException w:name="Light Shading Accent 1" w:semiHidden="0" w:uiPriority="60" w:unhideWhenUsed="0"/>
+    <w:lsdException w:name="Light List Accent 1" w:semiHidden="0" w:uiPriority="61" w:unhideWhenUsed="0"/>
+    <w:lsdException w:name="Light Grid Accent 1" w:semiHidden="0" w:uiPriority="62" w:unhideWhenUsed="0"/>
+    <w:lsdException w:name="Medium Shading 1 Accent 1" w:semiHidden="0" w:uiPriority="63" w:unhideWhenUsed="0"/>
+    <w:lsdException w:name="Medium Shading 2 Accent 1" w:semiHidden="0" w:uiPriority="64" w:unhideWhenUsed="0"/>
+    <w:lsdException w:name="Medium List 1 Accent 1" w:semiHidden="0" w:uiPriority="65" w:unhideWhenUsed="0"/>
+    <w:lsdException w:name="Revision" w:unhideWhenUsed="0"/>
+    <w:lsdException w:name="List Paragraph" w:semiHidden="0" w:uiPriority="34" w:unhideWhenUsed="0" w:qFormat="1"/>
+    <w:lsdException w:name="Quote" w:semiHidden="0" w:uiPriority="29" w:unhideWhenUsed="0" w:qFormat="1"/>
+    <w:lsdException w:name="Intense Quote" w:semiHidden="0" w:uiPriority="30" w:unhideWhenUsed="0" w:qFormat="1"/>
+    <w:lsdException w:name="Medium List 2 Accent 1" w:semiHidden="0" w:uiPriority="66" w:unhideWhenUsed="0"/>
+    <w:lsdException w:name="Medium Grid 1 Accent 1" w:semiHidden="0" w:uiPriority="67" w:unhideWhenUsed="0"/>
+    <w:lsdException w:name="Medium Grid 2 Accent 1" w:semiHidden="0" w:uiPriority="68" w:unhideWhenUsed="0"/>
+    <w:lsdException w:name="Medium Grid 3 Accent 1" w:semiHidden="0" w:uiPriority="69" w:unhideWhenUsed="0"/>
+    <w:lsdException w:name="Dark List Accent 1" w:semiHidden="0" w:uiPriority="70" w:unhideWhenUsed="0"/>
+    <w:lsdException w:name="Colorful Shading Accent 1" w:semiHidden="0" w:uiPriority="71" w:unhideWhenUsed="0"/>
+    <w:lsdException w:name="Colorful List Accent 1" w:semiHidden="0" w:uiPriority="72" w:unhideWhenUsed="0"/>
+    <w:lsdException w:name="Colorful Grid Accent 1" w:semiHidden="0" w:uiPriority="73" w:unhideWhenUsed="0"/>
+    <w:lsdException w:name="Light Shading Accent 2" w:semiHidden="0" w:uiPriority="60" w:unhideWhenUsed="0"/>
+    <w:lsdException w:name="Light List Accent 2" w:semiHidden="0" w:uiPriority="61" w:unhideWhenUsed="0"/>
+    <w:lsdException w:name="Light Grid Accent 2" w:semiHidden="0" w:uiPriority="62" w:unhideWhenUsed="0"/>
+    <w:lsdException w:name="Medium Shading 1 Accent 2" w:semiHidden="0" w:uiPriority="63" w:unhideWhenUsed="0"/>
+    <w:lsdException w:name="Medium Shading 2 Accent 2" w:semiHidden="0" w:uiPriority="64" w:unhideWhenUsed="0"/>
+    <w:lsdException w:name="Medium List 1 Accent 2" w:semiHidden="0" w:uiPriority="65" w:unhideWhenUsed="0"/>
+    <w:lsdException w:name="Medium List 2 Accent 2" w:semiHidden="0" w:uiPriority="66" w:unhideWhenUsed="0"/>
+    <w:lsdException w:name="Medium Grid 1 Accent 2" w:semiHidden="0" w:uiPriority="67" w:unhideWhenUsed="0"/>
+    <w:lsdException w:name="Medium Grid 2 Accent 2" w:semiHidden="0" w:uiPriority="68" w:unhideWhenUsed="0"/>
+    <w:lsdException w:name="Medium Grid 3 Accent 2" w:semiHidden="0" w:uiPriority="69" w:unhideWhenUsed="0"/>
+    <w:lsdException w:name="Dark List Accent 2" w:semiHidden="0" w:uiPriority="70" w:unhideWhenUsed="0"/>
+    <w:lsdException w:name="Colorful Shading Accent 2" w:semiHidden="0" w:uiPriority="71" w:unhideWhenUsed="0"/>
+    <w:lsdException w:name="Colorful List Accent 2" w:semiHidden="0" w:uiPriority="72" w:unhideWhenUsed="0"/>
+    <w:lsdException w:name="Colorful Grid Accent 2" w:semiHidden="0" w:uiPriority="73" w:unhideWhenUsed="0"/>
+    <w:lsdException w:name="Light Shading Accent 3" w:semiHidden="0" w:uiPriority="60" w:unhideWhenUsed="0"/>
+    <w:lsdException w:name="Light List Accent 3" w:semiHidden="0" w:uiPriority="61" w:unhideWhenUsed="0"/>
+    <w:lsdException w:name="Light Grid Accent 3" w:semiHidden="0" w:uiPriority="62" w:unhideWhenUsed="0"/>
+    <w:lsdException w:name="Medium Shading 1 Accent 3" w:semiHidden="0" w:uiPriority="63" w:unhideWhenUsed="0"/>
+    <w:lsdException w:name="Medium Shading 2 Accent 3" w:semiHidden="0" w:uiPriority="64" w:unhideWhenUsed="0"/>
+    <w:lsdException w:name="Medium List 1 Accent 3" w:semiHidden="0" w:uiPriority="65" w:unhideWhenUsed="0"/>
+    <w:lsdException w:name="Medium List 2 Accent 3" w:semiHidden="0" w:uiPriority="66" w:unhideWhenUsed="0"/>
+    <w:lsdException w:name="Medium Grid 1 Accent 3" w:semiHidden="0" w:uiPriority="67" w:unhideWhenUsed="0"/>
+    <w:lsdException w:name="Medium Grid 2 Accent 3" w:semiHidden="0" w:uiPriority="68" w:unhideWhenUsed="0"/>
+    <w:lsdException w:name="Medium Grid 3 Accent 3" w:semiHidden="0" w:uiPriority="69" w:unhideWhenUsed="0"/>
+    <w:lsdException w:name="Dark List Accent 3" w:semiHidden="0" w:uiPriority="70" w:unhideWhenUsed="0"/>
+    <w:lsdException w:name="Colorful Shading Accent 3" w:semiHidden="0" w:uiPriority="71" w:unhideWhenUsed="0"/>
+    <w:lsdException w:name="Colorful List Accent 3" w:semiHidden="0" w:uiPriority="72" w:unhideWhenUsed="0"/>
+    <w:lsdException w:name="Colorful Grid Accent 3" w:semiHidden="0" w:uiPriority="73" w:unhideWhenUsed="0"/>
+    <w:lsdException w:name="Light Shading Accent 4" w:semiHidden="0" w:uiPriority="60" w:unhideWhenUsed="0"/>
+    <w:lsdException w:name="Light List Accent 4" w:semiHidden="0" w:uiPriority="61" w:unhideWhenUsed="0"/>
+    <w:lsdException w:name="Light Grid Accent 4" w:semiHidden="0" w:uiPriority="62" w:unhideWhenUsed="0"/>
+    <w:lsdException w:name="Medium Shading 1 Accent 4" w:semiHidden="0" w:uiPriority="63" w:unhideWhenUsed="0"/>
+    <w:lsdException w:name="Medium Shading 2 Accent 4" w:semiHidden="0" w:uiPriority="64" w:unhideWhenUsed="0"/>
+    <w:lsdException w:name="Medium List 1 Accent 4" w:semiHidden="0" w:uiPriority="65" w:unhideWhenUsed="0"/>
+    <w:lsdException w:name="Medium List 2 Accent 4" w:semiHidden="0" w:uiPriority="66" w:unhideWhenUsed="0"/>
+    <w:lsdException w:name="Medium Grid 1 Accent 4" w:semiHidden="0" w:uiPriority="67" w:unhideWhenUsed="0"/>
+    <w:lsdException w:name="Medium Grid 2 Accent 4" w:semiHidden="0" w:uiPriority="68" w:unhideWhenUsed="0"/>
+    <w:lsdException w:name="Medium Grid 3 Accent 4" w:semiHidden="0" w:uiPriority="69" w:unhideWhenUsed="0"/>
+    <w:lsdException w:name="Dark List Accent 4" w:semiHidden="0" w:uiPriority="70" w:unhideWhenUsed="0"/>
+    <w:lsdException w:name="Colorful Shading Accent 4" w:semiHidden="0" w:uiPriority="71" w:unhideWhenUsed="0"/>
+    <w:lsdException w:name="Colorful List Accent 4" w:semiHidden="0" w:uiPriority="72" w:unhideWhenUsed="0"/>
+    <w:lsdException w:name="Colorful Grid Accent 4" w:semiHidden="0" w:uiPriority="73" w:unhideWhenUsed="0"/>
+    <w:lsdException w:name="Light Shading Accent 5" w:semiHidden="0" w:uiPriority="60" w:unhideWhenUsed="0"/>
+    <w:lsdException w:name="Light List Accent 5" w:semiHidden="0" w:uiPriority="61" w:unhideWhenUsed="0"/>
+    <w:lsdException w:name="Light Grid Accent 5" w:semiHidden="0" w:uiPriority="62" w:unhideWhenUsed="0"/>
+    <w:lsdException w:name="Medium Shading 1 Accent 5" w:semiHidden="0" w:uiPriority="63" w:unhideWhenUsed="0"/>
+    <w:lsdException w:name="Medium Shading 2 Accent 5" w:semiHidden="0" w:uiPriority="64" w:unhideWhenUsed="0"/>
+    <w:lsdException w:name="Medium List 1 Accent 5" w:semiHidden="0" w:uiPriority="65" w:unhideWhenUsed="0"/>
+    <w:lsdException w:name="Medium List 2 Accent 5" w:semiHidden="0" w:uiPriority="66" w:unhideWhenUsed="0"/>
+    <w:lsdException w:name="Medium Grid 1 Accent 5" w:semiHidden="0" w:uiPriority="67" w:unhideWhenUsed="0"/>
+    <w:lsdException w:name="Medium Grid 2 Accent 5" w:semiHidden="0" w:uiPriority="68" w:unhideWhenUsed="0"/>
+    <w:lsdException w:name="Medium Grid 3 Accent 5" w:semiHidden="0" w:uiPriority="69" w:unhideWhenUsed="0"/>
+    <w:lsdException w:name="Dark List Accent 5" w:semiHidden="0" w:uiPriority="70" w:unhideWhenUsed="0"/>
+    <w:lsdException w:name="Colorful Shading Accent 5" w:semiHidden="0" w:uiPriority="71" w:unhideWhenUsed="0"/>
+    <w:lsdException w:name="Colorful List Accent 5" w:semiHidden="0" w:uiPriority="72" w:unhideWhenUsed="0"/>
+    <w:lsdException w:name="Colorful Grid Accent 5" w:semiHidden="0" w:uiPriority="73" w:unhideWhenUsed="0"/>
+    <w:lsdException w:name="Light Shading Accent 6" w:semiHidden="0" w:uiPriority="60" w:unhideWhenUsed="0"/>
+    <w:lsdException w:name="Light List Accent 6" w:semiHidden="0" w:uiPriority="61" w:unhideWhenUsed="0"/>
+    <w:lsdException w:name="Light Grid Accent 6" w:semiHidden="0" w:uiPriority="62" w:unhideWhenUsed="0"/>
+    <w:lsdException w:name="Medium Shading 1 Accent 6" w:semiHidden="0" w:uiPriority="63" w:unhideWhenUsed="0"/>
+    <w:lsdException w:name="Medium Shading 2 Accent 6" w:semiHidden="0" w:uiPriority="64" w:unhideWhenUsed="0"/>
+    <w:lsdException w:name="Medium List 1 Accent 6" w:semiHidden="0" w:uiPriority="65" w:unhideWhenUsed="0"/>
+    <w:lsdException w:name="Medium List 2 Accent 6" w:semiHidden="0" w:uiPriority="66" w:unhideWhenUsed="0"/>
+    <w:lsdException w:name="Medium Grid 1 Accent 6" w:semiHidden="0" w:uiPriority="67" w:unhideWhenUsed="0"/>
+    <w:lsdException w:name="Medium Grid 2 Accent 6" w:semiHidden="0" w:uiPriority="68" w:unhideWhenUsed="0"/>
+    <w:lsdException w:name="Medium Grid 3 Accent 6" w:semiHidden="0" w:uiPriority="69" w:unhideWhenUsed="0"/>
+    <w:lsdException w:name="Dark List Accent 6" w:semiHidden="0" w:uiPriority="70" w:unhideWhenUsed="0"/>
+    <w:lsdException w:name="Colorful Shading Accent 6" w:semiHidden="0" w:uiPriority="71" w:unhideWhenUsed="0"/>
+    <w:lsdException w:name="Colorful List Accent 6" w:semiHidden="0" w:uiPriority="72" w:unhideWhenUsed="0"/>
+    <w:lsdException w:name="Colorful Grid Accent 6" w:semiHidden="0" w:uiPriority="73" w:unhideWhenUsed="0"/>
+    <w:lsdException w:name="Subtle Emphasis" w:semiHidden="0" w:uiPriority="19" w:unhideWhenUsed="0" w:qFormat="1"/>
+    <w:lsdException w:name="Intense Emphasis" w:semiHidden="0" w:uiPriority="21" w:unhideWhenUsed="0" w:qFormat="1"/>
+    <w:lsdException w:name="Subtle Reference" w:semiHidden="0" w:uiPriority="31" w:unhideWhenUsed="0" w:qFormat="1"/>
+    <w:lsdException w:name="Intense Reference" w:semiHidden="0" w:uiPriority="32" w:unhideWhenUsed="0" w:qFormat="1"/>
+    <w:lsdException w:name="Book Title" w:semiHidden="0" w:uiPriority="33" w:unhideWhenUsed="0" w:qFormat="1"/>
+    <w:lsdException w:name="Bibliography" w:uiPriority="37"/>
+    <w:lsdException w:name="TOC Heading" w:uiPriority="39" w:qFormat="1"/>
   </w:latentStyles>
   <w:style w:type="paragraph" w:default="1" w:styleId="a">
     <w:name w:val="Normal"/>
@@ -3655,7 +3413,6 @@
       <w:sz w:val="28"/>
       <w:szCs w:val="28"/>
       <w:lang w:eastAsia="ru-RU"/>
-      <w14:ligatures w14:val="none"/>
     </w:rPr>
   </w:style>
   <w:style w:type="paragraph" w:styleId="1">
@@ -3689,6 +3446,7 @@
     <w:uiPriority w:val="99"/>
     <w:semiHidden/>
     <w:unhideWhenUsed/>
+    <w:qFormat/>
     <w:tblPr>
       <w:tblInd w:w="0" w:type="dxa"/>
       <w:tblCellMar>
@@ -3789,7 +3547,6 @@
       <w:szCs w:val="20"/>
       <w:shd w:val="clear" w:color="auto" w:fill="FFFFFF"/>
       <w:lang w:eastAsia="ru-RU"/>
-      <w14:ligatures w14:val="none"/>
     </w:rPr>
   </w:style>
   <w:style w:type="paragraph" w:styleId="a8">
@@ -3823,7 +3580,6 @@
       <w:szCs w:val="20"/>
       <w:shd w:val="clear" w:color="auto" w:fill="FFFFFF"/>
       <w:lang w:eastAsia="ru-RU"/>
-      <w14:ligatures w14:val="none"/>
     </w:rPr>
   </w:style>
   <w:style w:type="paragraph" w:styleId="aa">
@@ -3855,7 +3611,6 @@
       <w:szCs w:val="28"/>
       <w:shd w:val="clear" w:color="auto" w:fill="FFFFFF"/>
       <w:lang w:eastAsia="ru-RU"/>
-      <w14:ligatures w14:val="none"/>
     </w:rPr>
   </w:style>
   <w:style w:type="paragraph" w:styleId="ac">
@@ -3887,7 +3642,6 @@
       <w:szCs w:val="28"/>
       <w:shd w:val="clear" w:color="auto" w:fill="FFFFFF"/>
       <w:lang w:eastAsia="ru-RU"/>
-      <w14:ligatures w14:val="none"/>
     </w:rPr>
   </w:style>
   <w:style w:type="character" w:styleId="ae">
@@ -3947,7 +3701,7 @@
     </a:clrScheme>
     <a:fontScheme name="Стандартная">
       <a:majorFont>
-        <a:latin typeface="Calibri Light" panose="020F0302020204030204"/>
+        <a:latin typeface="Calibri Light"/>
         <a:ea typeface=""/>
         <a:cs typeface=""/>
         <a:font script="Jpan" typeface="游ゴシック Light"/>
@@ -3999,7 +3753,7 @@
         <a:font script="Tfng" typeface="Ebrima"/>
       </a:majorFont>
       <a:minorFont>
-        <a:latin typeface="Calibri" panose="020F0502020204030204"/>
+        <a:latin typeface="Calibri"/>
         <a:ea typeface=""/>
         <a:cs typeface=""/>
         <a:font script="Jpan" typeface="游明朝"/>
@@ -4193,7 +3947,7 @@
   <a:extraClrSchemeLst/>
   <a:extLst>
     <a:ext uri="{05A4C25C-085E-4340-85A3-A5531E510DB2}">
-      <thm15:themeFamily xmlns:thm15="http://schemas.microsoft.com/office/thememl/2012/main" name="Office Theme" id="{62F939B6-93AF-4DB8-9C6B-D6C7DFDC589F}" vid="{4A3C46E8-61CC-4603-A589-7422A47A8E4A}"/>
+      <thm15:themeFamily xmlns:thm15="http://schemas.microsoft.com/office/thememl/2012/main" xmlns="" name="Office Theme" id="{62F939B6-93AF-4DB8-9C6B-D6C7DFDC589F}" vid="{4A3C46E8-61CC-4603-A589-7422A47A8E4A}"/>
     </a:ext>
   </a:extLst>
 </a:theme>
@@ -4204,7 +3958,7 @@
 </file>
 
 <file path=customXml/itemProps1.xml><?xml version="1.0" encoding="utf-8"?>
-<ds:datastoreItem xmlns:ds="http://schemas.openxmlformats.org/officeDocument/2006/customXml" ds:itemID="{2E09DBCC-0953-45F0-B692-8942553E9373}">
+<ds:datastoreItem xmlns:ds="http://schemas.openxmlformats.org/officeDocument/2006/customXml" ds:itemID="{9DB9FDF5-3B33-4FC8-8598-78F278B4DB5F}">
   <ds:schemaRefs>
     <ds:schemaRef ds:uri="http://schemas.openxmlformats.org/officeDocument/2006/bibliography"/>
   </ds:schemaRefs>

</xml_diff>